<commit_message>
add ui - finished router parses
</commit_message>
<xml_diff>
--- a/data/Đô Thị Hóa.docx
+++ b/data/Đô Thị Hóa.docx
@@ -961,25 +961,15 @@
     <w:p>
       <w:pPr>
         <w:spacing w:after="240" w:before="240" w:lineRule="auto"/>
+        <w:rPr/>
+      </w:pPr>
+      <w:r>
         <w:rPr>
           <w:b w:val="1"/>
-        </w:rPr>
-      </w:pPr>
-      <w:r>
-        <w:rPr>
-          <w:b w:val="1"/>
           <w:rtl w:val="0"/>
         </w:rPr>
         <w:t xml:space="preserve">Bảng: So sánh diện tích cây xanh bình quân đầu người tại một số thành phố</w:t>
       </w:r>
-    </w:p>
-    <w:p>
-      <w:pPr>
-        <w:spacing w:after="240" w:before="240" w:lineRule="auto"/>
-        <w:rPr>
-          <w:b w:val="1"/>
-        </w:rPr>
-      </w:pPr>
       <w:r>
         <w:rPr>
           <w:rtl w:val="0"/>
@@ -1576,28 +1566,12 @@
       </w:r>
     </w:p>
     <w:sectPr>
-      <w:headerReference r:id="rId7" w:type="default"/>
       <w:pgSz w:h="16834" w:w="11909" w:orient="portrait"/>
       <w:pgMar w:bottom="1440" w:top="1440" w:left="1440" w:right="1440" w:header="720" w:footer="720"/>
       <w:pgNumType w:start="1"/>
     </w:sectPr>
   </w:body>
 </w:document>
-</file>
-
-<file path=word/header1.xml><?xml version="1.0" encoding="utf-8"?>
-<w:hdr xmlns:mc="http://schemas.openxmlformats.org/markup-compatibility/2006" xmlns:o="urn:schemas-microsoft-com:office:office" xmlns:r="http://schemas.openxmlformats.org/officeDocument/2006/relationships" xmlns:m="http://schemas.openxmlformats.org/officeDocument/2006/math" xmlns:v="urn:schemas-microsoft-com:vml" xmlns:wp="http://schemas.openxmlformats.org/drawingml/2006/wordprocessingDrawing" xmlns:w10="urn:schemas-microsoft-com:office:word" xmlns:w="http://schemas.openxmlformats.org/wordprocessingml/2006/main" xmlns:wne="http://schemas.microsoft.com/office/word/2006/wordml" xmlns:sl="http://schemas.openxmlformats.org/schemaLibrary/2006/main" xmlns:a="http://schemas.openxmlformats.org/drawingml/2006/main" xmlns:pic="http://schemas.openxmlformats.org/drawingml/2006/picture" xmlns:c="http://schemas.openxmlformats.org/drawingml/2006/chart" xmlns:lc="http://schemas.openxmlformats.org/drawingml/2006/lockedCanvas" xmlns:dgm="http://schemas.openxmlformats.org/drawingml/2006/diagram" xmlns:wps="http://schemas.microsoft.com/office/word/2010/wordprocessingShape" xmlns:wpg="http://schemas.microsoft.com/office/word/2010/wordprocessingGroup" xmlns:w14="http://schemas.microsoft.com/office/word/2010/wordml" xmlns:w15="http://schemas.microsoft.com/office/word/2012/wordml" xmlns:w16="http://schemas.microsoft.com/office/word/2018/wordml" xmlns:w16cex="http://schemas.microsoft.com/office/word/2018/wordml/cex" xmlns:w16cid="http://schemas.microsoft.com/office/word/2016/wordml/cid" xmlns="http://schemas.microsoft.com/office/tasks/2019/documenttasks" xmlns:cr="http://schemas.microsoft.com/office/comments/2020/reactions">
-  <w:p>
-    <w:pPr>
-      <w:rPr/>
-    </w:pPr>
-    <w:r>
-      <w:rPr>
-        <w:rtl w:val="0"/>
-      </w:rPr>
-    </w:r>
-  </w:p>
-</w:hdr>
 </file>
 
 <file path=word/numbering.xml><?xml version="1.0" encoding="utf-8"?>

</xml_diff>